<commit_message>
add doc and aws link
</commit_message>
<xml_diff>
--- a/CBB107012.docx
+++ b/CBB107012.docx
@@ -11,9 +11,6 @@
         </w:numPr>
         <w:spacing w:line="276" w:lineRule="auto"/>
         <w:ind w:leftChars="0"/>
-        <w:rPr>
-          <w:rFonts w:hint="eastAsia"/>
-        </w:rPr>
       </w:pPr>
       <w:r>
         <w:t>Functions of your project</w:t>
@@ -27,6 +24,9 @@
     </w:p>
     <w:p>
       <w:r>
+        <w:rPr>
+          <w:noProof/>
+        </w:rPr>
         <w:drawing>
           <wp:inline distT="0" distB="0" distL="0" distR="0" wp14:anchorId="5A3461E6" wp14:editId="68C6DC8E">
             <wp:extent cx="5274310" cy="2971165"/>
@@ -65,7 +65,46 @@
       </w:r>
     </w:p>
     <w:p>
-      <w:r>
+      <w:pPr>
+        <w:rPr>
+          <w:rFonts w:hint="eastAsia"/>
+        </w:rPr>
+      </w:pPr>
+    </w:p>
+    <w:p/>
+    <w:p>
+      <w:pPr>
+        <w:pStyle w:val="a3"/>
+        <w:numPr>
+          <w:ilvl w:val="0"/>
+          <w:numId w:val="4"/>
+        </w:numPr>
+        <w:ind w:leftChars="0"/>
+        <w:rPr>
+          <w:rFonts w:hint="eastAsia"/>
+        </w:rPr>
+      </w:pPr>
+      <w:r>
+        <w:rPr>
+          <w:rFonts w:hint="eastAsia"/>
+        </w:rPr>
+        <w:t>按下</w:t>
+      </w:r>
+      <w:r>
+        <w:t>Add notes</w:t>
+      </w:r>
+      <w:r>
+        <w:rPr>
+          <w:rFonts w:hint="eastAsia"/>
+        </w:rPr>
+        <w:t>按鈕後新增一筆資料</w:t>
+      </w:r>
+    </w:p>
+    <w:p>
+      <w:r>
+        <w:rPr>
+          <w:noProof/>
+        </w:rPr>
         <w:drawing>
           <wp:inline distT="0" distB="0" distL="0" distR="0" wp14:anchorId="2C905D48" wp14:editId="40869895">
             <wp:extent cx="5274310" cy="2969895"/>
@@ -102,8 +141,46 @@
           </wp:inline>
         </w:drawing>
       </w:r>
-      <w:r>
+    </w:p>
+    <w:p/>
+    <w:p/>
+    <w:p/>
+    <w:p/>
+    <w:p/>
+    <w:p/>
+    <w:p/>
+    <w:p>
+      <w:pPr>
+        <w:rPr>
+          <w:rFonts w:hint="eastAsia"/>
+        </w:rPr>
+      </w:pPr>
+    </w:p>
+    <w:p>
+      <w:pPr>
+        <w:pStyle w:val="a3"/>
+        <w:numPr>
+          <w:ilvl w:val="0"/>
+          <w:numId w:val="4"/>
+        </w:numPr>
+        <w:ind w:leftChars="0"/>
+        <w:rPr>
+          <w:rFonts w:hint="eastAsia"/>
+        </w:rPr>
+      </w:pPr>
+      <w:r>
+        <w:rPr>
+          <w:rFonts w:hint="eastAsia"/>
+        </w:rPr>
         <w:lastRenderedPageBreak/>
+        <w:t>選定資料後，可以點擊右上來更改標題，右下來更改內容，更改後點擊左側即可完成更改。</w:t>
+      </w:r>
+    </w:p>
+    <w:p>
+      <w:r>
+        <w:rPr>
+          <w:noProof/>
+        </w:rPr>
         <w:drawing>
           <wp:inline distT="0" distB="0" distL="0" distR="0" wp14:anchorId="547715A0" wp14:editId="79FE7D7D">
             <wp:extent cx="5274310" cy="2951480"/>
@@ -140,7 +217,38 @@
           </wp:inline>
         </w:drawing>
       </w:r>
-      <w:r>
+    </w:p>
+    <w:p>
+      <w:pPr>
+        <w:rPr>
+          <w:rFonts w:hint="eastAsia"/>
+        </w:rPr>
+      </w:pPr>
+    </w:p>
+    <w:p>
+      <w:pPr>
+        <w:pStyle w:val="a3"/>
+        <w:numPr>
+          <w:ilvl w:val="0"/>
+          <w:numId w:val="4"/>
+        </w:numPr>
+        <w:ind w:leftChars="0"/>
+        <w:rPr>
+          <w:rFonts w:hint="eastAsia"/>
+        </w:rPr>
+      </w:pPr>
+      <w:r>
+        <w:rPr>
+          <w:rFonts w:hint="eastAsia"/>
+        </w:rPr>
+        <w:t>可以使用下拉式選單選擇資料的狀態</w:t>
+      </w:r>
+    </w:p>
+    <w:p>
+      <w:r>
+        <w:rPr>
+          <w:noProof/>
+        </w:rPr>
         <w:drawing>
           <wp:inline distT="0" distB="0" distL="0" distR="0" wp14:anchorId="631D760C" wp14:editId="2BE69659">
             <wp:extent cx="5274310" cy="2978785"/>
@@ -177,8 +285,63 @@
           </wp:inline>
         </w:drawing>
       </w:r>
-      <w:r>
+    </w:p>
+    <w:p/>
+    <w:p/>
+    <w:p/>
+    <w:p/>
+    <w:p/>
+    <w:p/>
+    <w:p>
+      <w:pPr>
+        <w:rPr>
+          <w:rFonts w:hint="eastAsia"/>
+        </w:rPr>
+      </w:pPr>
+    </w:p>
+    <w:p>
+      <w:pPr>
+        <w:pStyle w:val="a3"/>
+        <w:numPr>
+          <w:ilvl w:val="0"/>
+          <w:numId w:val="4"/>
+        </w:numPr>
+        <w:ind w:leftChars="0"/>
+        <w:rPr>
+          <w:rFonts w:hint="eastAsia"/>
+        </w:rPr>
+      </w:pPr>
+      <w:r>
+        <w:rPr>
+          <w:rFonts w:hint="eastAsia"/>
+        </w:rPr>
         <w:lastRenderedPageBreak/>
+        <w:t>在</w:t>
+      </w:r>
+      <w:r>
+        <w:t>tab</w:t>
+      </w:r>
+      <w:r>
+        <w:rPr>
+          <w:rFonts w:hint="eastAsia"/>
+        </w:rPr>
+        <w:t>的</w:t>
+      </w:r>
+      <w:r>
+        <w:t>All notes</w:t>
+      </w:r>
+      <w:r>
+        <w:rPr>
+          <w:rFonts w:hint="eastAsia"/>
+        </w:rPr>
+        <w:t>中會顯示所有狀態下的資料。</w:t>
+      </w:r>
+    </w:p>
+    <w:p>
+      <w:r>
+        <w:rPr>
+          <w:noProof/>
+        </w:rPr>
         <w:drawing>
           <wp:inline distT="0" distB="0" distL="0" distR="0" wp14:anchorId="6D4AA9CC" wp14:editId="4F18A2F3">
             <wp:extent cx="5274310" cy="2969895"/>
@@ -215,7 +378,63 @@
           </wp:inline>
         </w:drawing>
       </w:r>
-      <w:r>
+    </w:p>
+    <w:p>
+      <w:pPr>
+        <w:rPr>
+          <w:rFonts w:hint="eastAsia"/>
+        </w:rPr>
+      </w:pPr>
+    </w:p>
+    <w:p>
+      <w:pPr>
+        <w:rPr>
+          <w:rFonts w:hint="eastAsia"/>
+        </w:rPr>
+      </w:pPr>
+    </w:p>
+    <w:p>
+      <w:pPr>
+        <w:pStyle w:val="a3"/>
+        <w:numPr>
+          <w:ilvl w:val="0"/>
+          <w:numId w:val="4"/>
+        </w:numPr>
+        <w:ind w:leftChars="0"/>
+        <w:rPr>
+          <w:rFonts w:hint="eastAsia"/>
+        </w:rPr>
+      </w:pPr>
+      <w:r>
+        <w:rPr>
+          <w:rFonts w:hint="eastAsia"/>
+        </w:rPr>
+        <w:t>在</w:t>
+      </w:r>
+      <w:r>
+        <w:t>tab</w:t>
+      </w:r>
+      <w:r>
+        <w:rPr>
+          <w:rFonts w:hint="eastAsia"/>
+        </w:rPr>
+        <w:t>的</w:t>
+      </w:r>
+      <w:r>
+        <w:t>on the way</w:t>
+      </w:r>
+      <w:r>
+        <w:rPr>
+          <w:rFonts w:hint="eastAsia"/>
+        </w:rPr>
+        <w:t>中會顯示目前標記為進行中的資料。</w:t>
+      </w:r>
+    </w:p>
+    <w:p>
+      <w:r>
+        <w:rPr>
+          <w:noProof/>
+        </w:rPr>
         <w:drawing>
           <wp:inline distT="0" distB="0" distL="0" distR="0" wp14:anchorId="79A113C8" wp14:editId="24EFE860">
             <wp:extent cx="5274310" cy="2982595"/>
@@ -252,8 +471,63 @@
           </wp:inline>
         </w:drawing>
       </w:r>
-      <w:r>
+    </w:p>
+    <w:p/>
+    <w:p/>
+    <w:p/>
+    <w:p/>
+    <w:p/>
+    <w:p/>
+    <w:p>
+      <w:pPr>
+        <w:rPr>
+          <w:rFonts w:hint="eastAsia"/>
+        </w:rPr>
+      </w:pPr>
+    </w:p>
+    <w:p>
+      <w:pPr>
+        <w:pStyle w:val="a3"/>
+        <w:numPr>
+          <w:ilvl w:val="0"/>
+          <w:numId w:val="4"/>
+        </w:numPr>
+        <w:ind w:leftChars="0"/>
+        <w:rPr>
+          <w:rFonts w:hint="eastAsia"/>
+        </w:rPr>
+      </w:pPr>
+      <w:r>
+        <w:rPr>
+          <w:rFonts w:hint="eastAsia"/>
+        </w:rPr>
         <w:lastRenderedPageBreak/>
+        <w:t>在</w:t>
+      </w:r>
+      <w:r>
+        <w:t>tab</w:t>
+      </w:r>
+      <w:r>
+        <w:rPr>
+          <w:rFonts w:hint="eastAsia"/>
+        </w:rPr>
+        <w:t>的</w:t>
+      </w:r>
+      <w:r>
+        <w:t>done</w:t>
+      </w:r>
+      <w:r>
+        <w:rPr>
+          <w:rFonts w:hint="eastAsia"/>
+        </w:rPr>
+        <w:t>中會顯示目前標記為已完成的資料。</w:t>
+      </w:r>
+    </w:p>
+    <w:p>
+      <w:r>
+        <w:rPr>
+          <w:noProof/>
+        </w:rPr>
         <w:drawing>
           <wp:inline distT="0" distB="0" distL="0" distR="0" wp14:anchorId="29A81222" wp14:editId="1E6DD0DF">
             <wp:extent cx="5274310" cy="2998470"/>
@@ -290,7 +564,50 @@
           </wp:inline>
         </w:drawing>
       </w:r>
-      <w:r>
+    </w:p>
+    <w:p/>
+    <w:p>
+      <w:pPr>
+        <w:pStyle w:val="a3"/>
+        <w:numPr>
+          <w:ilvl w:val="0"/>
+          <w:numId w:val="3"/>
+        </w:numPr>
+        <w:ind w:leftChars="0"/>
+      </w:pPr>
+      <w:r>
+        <w:rPr>
+          <w:rFonts w:hint="eastAsia"/>
+        </w:rPr>
+        <w:t>在其他狀態點擊垃圾筒的圖案會將物件分類至</w:t>
+      </w:r>
+      <w:r>
+        <w:rPr>
+          <w:rFonts w:hint="eastAsia"/>
+        </w:rPr>
+        <w:t>d</w:t>
+      </w:r>
+      <w:r>
+        <w:t>elete</w:t>
+      </w:r>
+      <w:r>
+        <w:rPr>
+          <w:rFonts w:hint="eastAsia"/>
+        </w:rPr>
+        <w:t>狀態，再次點擊後則會直接刪除</w:t>
+      </w:r>
+      <w:r>
+        <w:rPr>
+          <w:rFonts w:hint="eastAsia"/>
+        </w:rPr>
+        <w:t>。</w:t>
+      </w:r>
+    </w:p>
+    <w:p>
+      <w:r>
+        <w:rPr>
+          <w:noProof/>
+        </w:rPr>
         <w:drawing>
           <wp:inline distT="0" distB="0" distL="0" distR="0" wp14:anchorId="2E261D5D" wp14:editId="53118486">
             <wp:extent cx="5274310" cy="2971165"/>
@@ -330,22 +647,18 @@
     </w:p>
     <w:p/>
     <w:p/>
-    <w:p/>
-    <w:p/>
-    <w:p/>
-    <w:p/>
-    <w:p/>
-    <w:p/>
-    <w:p/>
-    <w:p/>
-    <w:p/>
-    <w:p>
-      <w:pPr>
-        <w:rPr>
-          <w:rFonts w:hint="eastAsia"/>
-        </w:rPr>
-      </w:pPr>
-    </w:p>
+    <w:p>
+      <w:pPr>
+        <w:rPr>
+          <w:rFonts w:hint="eastAsia"/>
+        </w:rPr>
+      </w:pPr>
+    </w:p>
+    <w:p/>
+    <w:p/>
+    <w:p/>
+    <w:p/>
+    <w:p/>
     <w:p>
       <w:pPr>
         <w:pStyle w:val="a3"/>
@@ -377,6 +690,9 @@
     </w:p>
     <w:p>
       <w:r>
+        <w:rPr>
+          <w:noProof/>
+        </w:rPr>
         <w:drawing>
           <wp:inline distT="0" distB="0" distL="0" distR="0" wp14:anchorId="09C1B7C4" wp14:editId="3435BD12">
             <wp:extent cx="5274310" cy="3735070"/>
@@ -479,9 +795,6 @@
     <w:p>
       <w:pPr>
         <w:ind w:left="480" w:firstLine="480"/>
-        <w:rPr>
-          <w:rFonts w:hint="eastAsia"/>
-        </w:rPr>
       </w:pPr>
       <w:r>
         <w:rPr>
@@ -729,6 +1042,232 @@
       <w:pPr>
         <w:ind w:left="4320" w:hanging="480"/>
       </w:pPr>
+    </w:lvl>
+  </w:abstractNum>
+  <w:abstractNum w:abstractNumId="2" w15:restartNumberingAfterBreak="0">
+    <w:nsid w:val="641841E4"/>
+    <w:multiLevelType w:val="hybridMultilevel"/>
+    <w:tmpl w:val="845C2B94"/>
+    <w:lvl w:ilvl="0" w:tplc="04090001">
+      <w:start w:val="1"/>
+      <w:numFmt w:val="bullet"/>
+      <w:lvlText w:val=""/>
+      <w:lvlJc w:val="left"/>
+      <w:pPr>
+        <w:ind w:left="480" w:hanging="480"/>
+      </w:pPr>
+      <w:rPr>
+        <w:rFonts w:ascii="Wingdings" w:hAnsi="Wingdings" w:hint="default"/>
+      </w:rPr>
+    </w:lvl>
+    <w:lvl w:ilvl="1" w:tplc="04090003" w:tentative="1">
+      <w:start w:val="1"/>
+      <w:numFmt w:val="bullet"/>
+      <w:lvlText w:val=""/>
+      <w:lvlJc w:val="left"/>
+      <w:pPr>
+        <w:ind w:left="960" w:hanging="480"/>
+      </w:pPr>
+      <w:rPr>
+        <w:rFonts w:ascii="Wingdings" w:hAnsi="Wingdings" w:hint="default"/>
+      </w:rPr>
+    </w:lvl>
+    <w:lvl w:ilvl="2" w:tplc="04090005" w:tentative="1">
+      <w:start w:val="1"/>
+      <w:numFmt w:val="bullet"/>
+      <w:lvlText w:val=""/>
+      <w:lvlJc w:val="left"/>
+      <w:pPr>
+        <w:ind w:left="1440" w:hanging="480"/>
+      </w:pPr>
+      <w:rPr>
+        <w:rFonts w:ascii="Wingdings" w:hAnsi="Wingdings" w:hint="default"/>
+      </w:rPr>
+    </w:lvl>
+    <w:lvl w:ilvl="3" w:tplc="04090001" w:tentative="1">
+      <w:start w:val="1"/>
+      <w:numFmt w:val="bullet"/>
+      <w:lvlText w:val=""/>
+      <w:lvlJc w:val="left"/>
+      <w:pPr>
+        <w:ind w:left="1920" w:hanging="480"/>
+      </w:pPr>
+      <w:rPr>
+        <w:rFonts w:ascii="Wingdings" w:hAnsi="Wingdings" w:hint="default"/>
+      </w:rPr>
+    </w:lvl>
+    <w:lvl w:ilvl="4" w:tplc="04090003" w:tentative="1">
+      <w:start w:val="1"/>
+      <w:numFmt w:val="bullet"/>
+      <w:lvlText w:val=""/>
+      <w:lvlJc w:val="left"/>
+      <w:pPr>
+        <w:ind w:left="2400" w:hanging="480"/>
+      </w:pPr>
+      <w:rPr>
+        <w:rFonts w:ascii="Wingdings" w:hAnsi="Wingdings" w:hint="default"/>
+      </w:rPr>
+    </w:lvl>
+    <w:lvl w:ilvl="5" w:tplc="04090005" w:tentative="1">
+      <w:start w:val="1"/>
+      <w:numFmt w:val="bullet"/>
+      <w:lvlText w:val=""/>
+      <w:lvlJc w:val="left"/>
+      <w:pPr>
+        <w:ind w:left="2880" w:hanging="480"/>
+      </w:pPr>
+      <w:rPr>
+        <w:rFonts w:ascii="Wingdings" w:hAnsi="Wingdings" w:hint="default"/>
+      </w:rPr>
+    </w:lvl>
+    <w:lvl w:ilvl="6" w:tplc="04090001" w:tentative="1">
+      <w:start w:val="1"/>
+      <w:numFmt w:val="bullet"/>
+      <w:lvlText w:val=""/>
+      <w:lvlJc w:val="left"/>
+      <w:pPr>
+        <w:ind w:left="3360" w:hanging="480"/>
+      </w:pPr>
+      <w:rPr>
+        <w:rFonts w:ascii="Wingdings" w:hAnsi="Wingdings" w:hint="default"/>
+      </w:rPr>
+    </w:lvl>
+    <w:lvl w:ilvl="7" w:tplc="04090003" w:tentative="1">
+      <w:start w:val="1"/>
+      <w:numFmt w:val="bullet"/>
+      <w:lvlText w:val=""/>
+      <w:lvlJc w:val="left"/>
+      <w:pPr>
+        <w:ind w:left="3840" w:hanging="480"/>
+      </w:pPr>
+      <w:rPr>
+        <w:rFonts w:ascii="Wingdings" w:hAnsi="Wingdings" w:hint="default"/>
+      </w:rPr>
+    </w:lvl>
+    <w:lvl w:ilvl="8" w:tplc="04090005" w:tentative="1">
+      <w:start w:val="1"/>
+      <w:numFmt w:val="bullet"/>
+      <w:lvlText w:val=""/>
+      <w:lvlJc w:val="left"/>
+      <w:pPr>
+        <w:ind w:left="4320" w:hanging="480"/>
+      </w:pPr>
+      <w:rPr>
+        <w:rFonts w:ascii="Wingdings" w:hAnsi="Wingdings" w:hint="default"/>
+      </w:rPr>
+    </w:lvl>
+  </w:abstractNum>
+  <w:abstractNum w:abstractNumId="3" w15:restartNumberingAfterBreak="0">
+    <w:nsid w:val="71896B5B"/>
+    <w:multiLevelType w:val="hybridMultilevel"/>
+    <w:tmpl w:val="BACA8FF8"/>
+    <w:lvl w:ilvl="0" w:tplc="04090001">
+      <w:start w:val="1"/>
+      <w:numFmt w:val="bullet"/>
+      <w:lvlText w:val=""/>
+      <w:lvlJc w:val="left"/>
+      <w:pPr>
+        <w:ind w:left="480" w:hanging="480"/>
+      </w:pPr>
+      <w:rPr>
+        <w:rFonts w:ascii="Wingdings" w:hAnsi="Wingdings" w:hint="default"/>
+      </w:rPr>
+    </w:lvl>
+    <w:lvl w:ilvl="1" w:tplc="04090003" w:tentative="1">
+      <w:start w:val="1"/>
+      <w:numFmt w:val="bullet"/>
+      <w:lvlText w:val=""/>
+      <w:lvlJc w:val="left"/>
+      <w:pPr>
+        <w:ind w:left="960" w:hanging="480"/>
+      </w:pPr>
+      <w:rPr>
+        <w:rFonts w:ascii="Wingdings" w:hAnsi="Wingdings" w:hint="default"/>
+      </w:rPr>
+    </w:lvl>
+    <w:lvl w:ilvl="2" w:tplc="04090005" w:tentative="1">
+      <w:start w:val="1"/>
+      <w:numFmt w:val="bullet"/>
+      <w:lvlText w:val=""/>
+      <w:lvlJc w:val="left"/>
+      <w:pPr>
+        <w:ind w:left="1440" w:hanging="480"/>
+      </w:pPr>
+      <w:rPr>
+        <w:rFonts w:ascii="Wingdings" w:hAnsi="Wingdings" w:hint="default"/>
+      </w:rPr>
+    </w:lvl>
+    <w:lvl w:ilvl="3" w:tplc="04090001" w:tentative="1">
+      <w:start w:val="1"/>
+      <w:numFmt w:val="bullet"/>
+      <w:lvlText w:val=""/>
+      <w:lvlJc w:val="left"/>
+      <w:pPr>
+        <w:ind w:left="1920" w:hanging="480"/>
+      </w:pPr>
+      <w:rPr>
+        <w:rFonts w:ascii="Wingdings" w:hAnsi="Wingdings" w:hint="default"/>
+      </w:rPr>
+    </w:lvl>
+    <w:lvl w:ilvl="4" w:tplc="04090003" w:tentative="1">
+      <w:start w:val="1"/>
+      <w:numFmt w:val="bullet"/>
+      <w:lvlText w:val=""/>
+      <w:lvlJc w:val="left"/>
+      <w:pPr>
+        <w:ind w:left="2400" w:hanging="480"/>
+      </w:pPr>
+      <w:rPr>
+        <w:rFonts w:ascii="Wingdings" w:hAnsi="Wingdings" w:hint="default"/>
+      </w:rPr>
+    </w:lvl>
+    <w:lvl w:ilvl="5" w:tplc="04090005" w:tentative="1">
+      <w:start w:val="1"/>
+      <w:numFmt w:val="bullet"/>
+      <w:lvlText w:val=""/>
+      <w:lvlJc w:val="left"/>
+      <w:pPr>
+        <w:ind w:left="2880" w:hanging="480"/>
+      </w:pPr>
+      <w:rPr>
+        <w:rFonts w:ascii="Wingdings" w:hAnsi="Wingdings" w:hint="default"/>
+      </w:rPr>
+    </w:lvl>
+    <w:lvl w:ilvl="6" w:tplc="04090001" w:tentative="1">
+      <w:start w:val="1"/>
+      <w:numFmt w:val="bullet"/>
+      <w:lvlText w:val=""/>
+      <w:lvlJc w:val="left"/>
+      <w:pPr>
+        <w:ind w:left="3360" w:hanging="480"/>
+      </w:pPr>
+      <w:rPr>
+        <w:rFonts w:ascii="Wingdings" w:hAnsi="Wingdings" w:hint="default"/>
+      </w:rPr>
+    </w:lvl>
+    <w:lvl w:ilvl="7" w:tplc="04090003" w:tentative="1">
+      <w:start w:val="1"/>
+      <w:numFmt w:val="bullet"/>
+      <w:lvlText w:val=""/>
+      <w:lvlJc w:val="left"/>
+      <w:pPr>
+        <w:ind w:left="3840" w:hanging="480"/>
+      </w:pPr>
+      <w:rPr>
+        <w:rFonts w:ascii="Wingdings" w:hAnsi="Wingdings" w:hint="default"/>
+      </w:rPr>
+    </w:lvl>
+    <w:lvl w:ilvl="8" w:tplc="04090005" w:tentative="1">
+      <w:start w:val="1"/>
+      <w:numFmt w:val="bullet"/>
+      <w:lvlText w:val=""/>
+      <w:lvlJc w:val="left"/>
+      <w:pPr>
+        <w:ind w:left="4320" w:hanging="480"/>
+      </w:pPr>
+      <w:rPr>
+        <w:rFonts w:ascii="Wingdings" w:hAnsi="Wingdings" w:hint="default"/>
+      </w:rPr>
     </w:lvl>
   </w:abstractNum>
   <w:num w:numId="1" w16cid:durableId="1526018202">
@@ -763,6 +1302,12 @@
     <w:lvlOverride w:ilvl="8">
       <w:startOverride w:val="1"/>
     </w:lvlOverride>
+  </w:num>
+  <w:num w:numId="3" w16cid:durableId="143476222">
+    <w:abstractNumId w:val="3"/>
+  </w:num>
+  <w:num w:numId="4" w16cid:durableId="364646039">
+    <w:abstractNumId w:val="2"/>
   </w:num>
 </w:numbering>
 </file>
@@ -1169,7 +1714,6 @@
   <w:style w:type="character" w:default="1" w:styleId="a0">
     <w:name w:val="Default Paragraph Font"/>
     <w:uiPriority w:val="1"/>
-    <w:semiHidden/>
     <w:unhideWhenUsed/>
   </w:style>
   <w:style w:type="table" w:default="1" w:styleId="a1">

</xml_diff>